<commit_message>
Aggiornato grafico con legenda
</commit_message>
<xml_diff>
--- a/Modelli relazione/RELAZIONE_giusta.docx
+++ b/Modelli relazione/RELAZIONE_giusta.docx
@@ -549,7 +549,6 @@
           <w:docPartUnique/>
         </w:docPartObj>
       </w:sdtPr>
-      <w:sdtEndPr/>
       <w:sdtContent>
         <w:p>
           <w:pPr>
@@ -2823,19 +2822,7 @@
             <w:rPr>
               <w:rFonts w:ascii="Cambria Math" w:hAnsi="Cambria Math"/>
             </w:rPr>
-            <m:t xml:space="preserve"> </m:t>
-          </m:r>
-          <m:r>
-            <w:rPr>
-              <w:rFonts w:ascii="Cambria Math" w:hAnsi="Cambria Math"/>
-            </w:rPr>
-            <m:t>km</m:t>
-          </m:r>
-          <m:r>
-            <w:rPr>
-              <w:rFonts w:ascii="Cambria Math" w:hAnsi="Cambria Math"/>
-            </w:rPr>
-            <m:t xml:space="preserve">      </m:t>
+            <m:t xml:space="preserve"> km      </m:t>
           </m:r>
           <m:sSub>
             <m:sSubPr>
@@ -3073,25 +3060,7 @@
                   <w:rPr>
                     <w:rFonts w:ascii="Cambria Math" w:hAnsi="Cambria Math"/>
                   </w:rPr>
-                  <m:t>[</m:t>
-                </m:r>
-                <m:r>
-                  <m:rPr>
-                    <m:sty m:val="bi"/>
-                  </m:rPr>
-                  <w:rPr>
-                    <w:rFonts w:ascii="Cambria Math" w:hAnsi="Cambria Math"/>
-                  </w:rPr>
-                  <m:t>km</m:t>
-                </m:r>
-                <m:r>
-                  <m:rPr>
-                    <m:sty m:val="bi"/>
-                  </m:rPr>
-                  <w:rPr>
-                    <w:rFonts w:ascii="Cambria Math" w:hAnsi="Cambria Math"/>
-                  </w:rPr>
-                  <m:t>]</m:t>
+                  <m:t>[km]</m:t>
                 </m:r>
               </m:oMath>
             </m:oMathPara>
@@ -3218,25 +3187,7 @@
                   <w:rPr>
                     <w:rFonts w:ascii="Cambria Math" w:hAnsi="Cambria Math"/>
                   </w:rPr>
-                  <m:t xml:space="preserve"> [</m:t>
-                </m:r>
-                <m:r>
-                  <m:rPr>
-                    <m:sty m:val="bi"/>
-                  </m:rPr>
-                  <w:rPr>
-                    <w:rFonts w:ascii="Cambria Math" w:hAnsi="Cambria Math"/>
-                  </w:rPr>
-                  <m:t>rad</m:t>
-                </m:r>
-                <m:r>
-                  <m:rPr>
-                    <m:sty m:val="bi"/>
-                  </m:rPr>
-                  <w:rPr>
-                    <w:rFonts w:ascii="Cambria Math" w:hAnsi="Cambria Math"/>
-                  </w:rPr>
-                  <m:t>]</m:t>
+                  <m:t xml:space="preserve"> [rad]</m:t>
                 </m:r>
               </m:oMath>
             </m:oMathPara>
@@ -3311,25 +3262,7 @@
                 <w:rPr>
                   <w:rFonts w:ascii="Cambria Math" w:hAnsi="Cambria Math"/>
                 </w:rPr>
-                <m:t>[</m:t>
-              </m:r>
-              <m:r>
-                <m:rPr>
-                  <m:sty m:val="bi"/>
-                </m:rPr>
-                <w:rPr>
-                  <w:rFonts w:ascii="Cambria Math" w:hAnsi="Cambria Math"/>
-                </w:rPr>
-                <m:t>rad</m:t>
-              </m:r>
-              <m:r>
-                <m:rPr>
-                  <m:sty m:val="bi"/>
-                </m:rPr>
-                <w:rPr>
-                  <w:rFonts w:ascii="Cambria Math" w:hAnsi="Cambria Math"/>
-                </w:rPr>
-                <m:t>]</m:t>
+                <m:t>[rad]</m:t>
               </m:r>
             </m:oMath>
           </w:p>
@@ -3396,25 +3329,7 @@
                   <w:rPr>
                     <w:rFonts w:ascii="Cambria Math" w:hAnsi="Cambria Math"/>
                   </w:rPr>
-                  <m:t xml:space="preserve"> [</m:t>
-                </m:r>
-                <m:r>
-                  <m:rPr>
-                    <m:sty m:val="bi"/>
-                  </m:rPr>
-                  <w:rPr>
-                    <w:rFonts w:ascii="Cambria Math" w:hAnsi="Cambria Math"/>
-                  </w:rPr>
-                  <m:t>rad</m:t>
-                </m:r>
-                <m:r>
-                  <m:rPr>
-                    <m:sty m:val="bi"/>
-                  </m:rPr>
-                  <w:rPr>
-                    <w:rFonts w:ascii="Cambria Math" w:hAnsi="Cambria Math"/>
-                  </w:rPr>
-                  <m:t>]</m:t>
+                  <m:t xml:space="preserve"> [rad]</m:t>
                 </m:r>
               </m:oMath>
             </m:oMathPara>
@@ -3484,25 +3399,7 @@
                 <w:rPr>
                   <w:rFonts w:ascii="Cambria Math" w:hAnsi="Cambria Math"/>
                 </w:rPr>
-                <m:t>[</m:t>
-              </m:r>
-              <m:r>
-                <m:rPr>
-                  <m:sty m:val="bi"/>
-                </m:rPr>
-                <w:rPr>
-                  <w:rFonts w:ascii="Cambria Math" w:hAnsi="Cambria Math"/>
-                </w:rPr>
-                <m:t>rad</m:t>
-              </m:r>
-              <m:r>
-                <m:rPr>
-                  <m:sty m:val="bi"/>
-                </m:rPr>
-                <w:rPr>
-                  <w:rFonts w:ascii="Cambria Math" w:hAnsi="Cambria Math"/>
-                </w:rPr>
-                <m:t>]</m:t>
+                <m:t>[rad]</m:t>
               </m:r>
             </m:oMath>
           </w:p>
@@ -4002,19 +3899,7 @@
             <w:rPr>
               <w:rFonts w:ascii="Cambria Math" w:hAnsi="Cambria Math"/>
             </w:rPr>
-            <m:t xml:space="preserve">=7620 </m:t>
-          </m:r>
-          <m:r>
-            <w:rPr>
-              <w:rFonts w:ascii="Cambria Math" w:hAnsi="Cambria Math"/>
-            </w:rPr>
-            <m:t>s</m:t>
-          </m:r>
-          <m:r>
-            <w:rPr>
-              <w:rFonts w:ascii="Cambria Math" w:hAnsi="Cambria Math"/>
-            </w:rPr>
-            <m:t xml:space="preserve">=2 </m:t>
+            <m:t xml:space="preserve">=7620 s=2 </m:t>
           </m:r>
           <m:r>
             <w:rPr>
@@ -4026,25 +3911,7 @@
             <w:rPr>
               <w:rFonts w:ascii="Cambria Math" w:hAnsi="Cambria Math"/>
             </w:rPr>
-            <m:t xml:space="preserve">7 </m:t>
-          </m:r>
-          <m:r>
-            <w:rPr>
-              <w:rFonts w:ascii="Cambria Math" w:hAnsi="Cambria Math"/>
-            </w:rPr>
-            <m:t>m</m:t>
-          </m:r>
-          <m:r>
-            <w:rPr>
-              <w:rFonts w:ascii="Cambria Math" w:hAnsi="Cambria Math"/>
-            </w:rPr>
-            <m:t xml:space="preserve">, 0 </m:t>
-          </m:r>
-          <m:r>
-            <w:rPr>
-              <w:rFonts w:ascii="Cambria Math" w:hAnsi="Cambria Math"/>
-            </w:rPr>
-            <m:t>s</m:t>
+            <m:t>7 m, 0 s</m:t>
           </m:r>
         </m:oMath>
       </m:oMathPara>
@@ -4405,25 +4272,7 @@
                   <w:rPr>
                     <w:rFonts w:ascii="Cambria Math" w:hAnsi="Cambria Math"/>
                   </w:rPr>
-                  <m:t>[</m:t>
-                </m:r>
-                <m:r>
-                  <m:rPr>
-                    <m:sty m:val="bi"/>
-                  </m:rPr>
-                  <w:rPr>
-                    <w:rFonts w:ascii="Cambria Math" w:hAnsi="Cambria Math"/>
-                  </w:rPr>
-                  <m:t>km</m:t>
-                </m:r>
-                <m:r>
-                  <m:rPr>
-                    <m:sty m:val="bi"/>
-                  </m:rPr>
-                  <w:rPr>
-                    <w:rFonts w:ascii="Cambria Math" w:hAnsi="Cambria Math"/>
-                  </w:rPr>
-                  <m:t>]</m:t>
+                  <m:t>[km]</m:t>
                 </m:r>
               </m:oMath>
             </m:oMathPara>
@@ -4550,25 +4399,7 @@
                   <w:rPr>
                     <w:rFonts w:ascii="Cambria Math" w:hAnsi="Cambria Math"/>
                   </w:rPr>
-                  <m:t xml:space="preserve"> [</m:t>
-                </m:r>
-                <m:r>
-                  <m:rPr>
-                    <m:sty m:val="bi"/>
-                  </m:rPr>
-                  <w:rPr>
-                    <w:rFonts w:ascii="Cambria Math" w:hAnsi="Cambria Math"/>
-                  </w:rPr>
-                  <m:t>rad</m:t>
-                </m:r>
-                <m:r>
-                  <m:rPr>
-                    <m:sty m:val="bi"/>
-                  </m:rPr>
-                  <w:rPr>
-                    <w:rFonts w:ascii="Cambria Math" w:hAnsi="Cambria Math"/>
-                  </w:rPr>
-                  <m:t>]</m:t>
+                  <m:t xml:space="preserve"> [rad]</m:t>
                 </m:r>
               </m:oMath>
             </m:oMathPara>
@@ -4643,25 +4474,7 @@
                 <w:rPr>
                   <w:rFonts w:ascii="Cambria Math" w:hAnsi="Cambria Math"/>
                 </w:rPr>
-                <m:t>[</m:t>
-              </m:r>
-              <m:r>
-                <m:rPr>
-                  <m:sty m:val="bi"/>
-                </m:rPr>
-                <w:rPr>
-                  <w:rFonts w:ascii="Cambria Math" w:hAnsi="Cambria Math"/>
-                </w:rPr>
-                <m:t>rad</m:t>
-              </m:r>
-              <m:r>
-                <m:rPr>
-                  <m:sty m:val="bi"/>
-                </m:rPr>
-                <w:rPr>
-                  <w:rFonts w:ascii="Cambria Math" w:hAnsi="Cambria Math"/>
-                </w:rPr>
-                <m:t>]</m:t>
+                <m:t>[rad]</m:t>
               </m:r>
             </m:oMath>
           </w:p>
@@ -4728,25 +4541,7 @@
                   <w:rPr>
                     <w:rFonts w:ascii="Cambria Math" w:hAnsi="Cambria Math"/>
                   </w:rPr>
-                  <m:t xml:space="preserve"> [</m:t>
-                </m:r>
-                <m:r>
-                  <m:rPr>
-                    <m:sty m:val="bi"/>
-                  </m:rPr>
-                  <w:rPr>
-                    <w:rFonts w:ascii="Cambria Math" w:hAnsi="Cambria Math"/>
-                  </w:rPr>
-                  <m:t>rad</m:t>
-                </m:r>
-                <m:r>
-                  <m:rPr>
-                    <m:sty m:val="bi"/>
-                  </m:rPr>
-                  <w:rPr>
-                    <w:rFonts w:ascii="Cambria Math" w:hAnsi="Cambria Math"/>
-                  </w:rPr>
-                  <m:t>]</m:t>
+                  <m:t xml:space="preserve"> [rad]</m:t>
                 </m:r>
               </m:oMath>
             </m:oMathPara>
@@ -4816,25 +4611,7 @@
                 <w:rPr>
                   <w:rFonts w:ascii="Cambria Math" w:hAnsi="Cambria Math"/>
                 </w:rPr>
-                <m:t>[</m:t>
-              </m:r>
-              <m:r>
-                <m:rPr>
-                  <m:sty m:val="bi"/>
-                </m:rPr>
-                <w:rPr>
-                  <w:rFonts w:ascii="Cambria Math" w:hAnsi="Cambria Math"/>
-                </w:rPr>
-                <m:t>rad</m:t>
-              </m:r>
-              <m:r>
-                <m:rPr>
-                  <m:sty m:val="bi"/>
-                </m:rPr>
-                <w:rPr>
-                  <w:rFonts w:ascii="Cambria Math" w:hAnsi="Cambria Math"/>
-                </w:rPr>
-                <m:t>]</m:t>
+                <m:t>[rad]</m:t>
               </m:r>
             </m:oMath>
           </w:p>
@@ -5064,19 +4841,7 @@
             <w:rPr>
               <w:rFonts w:ascii="Cambria Math" w:hAnsi="Cambria Math"/>
             </w:rPr>
-            <m:t xml:space="preserve"> </m:t>
-          </m:r>
-          <m:r>
-            <w:rPr>
-              <w:rFonts w:ascii="Cambria Math" w:hAnsi="Cambria Math"/>
-            </w:rPr>
-            <m:t>km</m:t>
-          </m:r>
-          <m:r>
-            <w:rPr>
-              <w:rFonts w:ascii="Cambria Math" w:hAnsi="Cambria Math"/>
-            </w:rPr>
-            <m:t xml:space="preserve">      </m:t>
+            <m:t xml:space="preserve"> km      </m:t>
           </m:r>
           <m:sSub>
             <m:sSubPr>
@@ -5615,19 +5380,7 @@
             <w:rPr>
               <w:rFonts w:ascii="Cambria Math" w:hAnsi="Cambria Math"/>
             </w:rPr>
-            <m:t xml:space="preserve">=13423 </m:t>
-          </m:r>
-          <m:r>
-            <w:rPr>
-              <w:rFonts w:ascii="Cambria Math" w:hAnsi="Cambria Math"/>
-            </w:rPr>
-            <m:t>s</m:t>
-          </m:r>
-          <m:r>
-            <w:rPr>
-              <w:rFonts w:ascii="Cambria Math" w:hAnsi="Cambria Math"/>
-            </w:rPr>
-            <m:t xml:space="preserve">=3 </m:t>
+            <m:t xml:space="preserve">=13423 s=3 </m:t>
           </m:r>
           <m:r>
             <w:rPr>
@@ -5639,25 +5392,7 @@
             <w:rPr>
               <w:rFonts w:ascii="Cambria Math" w:hAnsi="Cambria Math"/>
             </w:rPr>
-            <m:t xml:space="preserve">43 </m:t>
-          </m:r>
-          <m:r>
-            <w:rPr>
-              <w:rFonts w:ascii="Cambria Math" w:hAnsi="Cambria Math"/>
-            </w:rPr>
-            <m:t>m</m:t>
-          </m:r>
-          <m:r>
-            <w:rPr>
-              <w:rFonts w:ascii="Cambria Math" w:hAnsi="Cambria Math"/>
-            </w:rPr>
-            <m:t xml:space="preserve">, 43 </m:t>
-          </m:r>
-          <m:r>
-            <w:rPr>
-              <w:rFonts w:ascii="Cambria Math" w:hAnsi="Cambria Math"/>
-            </w:rPr>
-            <m:t>s</m:t>
+            <m:t>43 m, 43 s</m:t>
           </m:r>
         </m:oMath>
       </m:oMathPara>
@@ -6313,10 +6048,7 @@
         <w:t xml:space="preserve">. </w:t>
       </w:r>
       <w:r>
-        <w:t xml:space="preserve">It is possible to achieve this result thanks to some precautions, such as not making the change of inclination as first </w:t>
-      </w:r>
-      <w:r>
-        <w:t>manoeuvre</w:t>
+        <w:t>It is possible to achieve this result thanks to some precautions, such as not making the change of inclination as first manoeuvre</w:t>
       </w:r>
       <w:r>
         <w:t xml:space="preserve"> and </w:t>
@@ -6407,10 +6139,7 @@
         <w:t xml:space="preserve">Moreover, the costs associated with the chosen </w:t>
       </w:r>
       <w:r>
-        <w:t>bitangent</w:t>
-      </w:r>
-      <w:r>
-        <w:t xml:space="preserve"> manoeuvre</w:t>
+        <w:t>bitangent manoeuvre</w:t>
       </w:r>
       <w:r>
         <w:t xml:space="preserve">, if in the </w:t>
@@ -6443,13 +6172,7 @@
         <w:t>doing</w:t>
       </w:r>
       <w:r>
-        <w:t xml:space="preserve"> a bitangent </w:t>
-      </w:r>
-      <w:r>
-        <w:t>manoeuvre</w:t>
-      </w:r>
-      <w:r>
-        <w:t xml:space="preserve"> before the change of the orbital plane. </w:t>
+        <w:t xml:space="preserve"> a bitangent manoeuvre before the change of the orbital plane. </w:t>
       </w:r>
     </w:p>
     <w:p>
@@ -6711,6 +6434,7 @@
       </w:r>
       <w:r>
         <w:rPr>
+          <w:noProof/>
           <w:sz w:val="22"/>
           <w:szCs w:val="22"/>
         </w:rPr>
@@ -7348,22 +7072,31 @@
           <w:sz w:val="22"/>
           <w:szCs w:val="22"/>
         </w:rPr>
-        <w:t xml:space="preserve">     Figure </w:t>
-      </w:r>
+        <w:t xml:space="preserve">     </w:t>
+      </w:r>
+      <w:bookmarkStart w:id="16" w:name="_Hlk123034512"/>
       <w:r>
         <w:rPr>
           <w:sz w:val="22"/>
           <w:szCs w:val="22"/>
         </w:rPr>
-        <w:t>7</w:t>
+        <w:t xml:space="preserve">Figure </w:t>
       </w:r>
       <w:r>
         <w:rPr>
           <w:sz w:val="22"/>
           <w:szCs w:val="22"/>
         </w:rPr>
+        <w:t>7</w:t>
+      </w:r>
+      <w:r>
+        <w:rPr>
+          <w:sz w:val="22"/>
+          <w:szCs w:val="22"/>
+        </w:rPr>
         <w:t>: Alternative Strategy 1</w:t>
       </w:r>
+      <w:bookmarkEnd w:id="16"/>
     </w:p>
     <w:p/>
     <w:p>
@@ -7377,7 +7110,7 @@
           <w:noProof/>
         </w:rPr>
       </w:pPr>
-      <w:bookmarkStart w:id="16" w:name="_Toc122898994"/>
+      <w:bookmarkStart w:id="17" w:name="_Toc122898994"/>
       <w:r>
         <w:rPr>
           <w:noProof/>
@@ -7391,7 +7124,7 @@
         </w:rPr>
         <w:t xml:space="preserve"> 2</w:t>
       </w:r>
-      <w:bookmarkEnd w:id="16"/>
+      <w:bookmarkEnd w:id="17"/>
       <w:r>
         <w:rPr>
           <w:noProof/>
@@ -7741,17 +7474,19 @@
     </w:p>
     <w:p>
       <w:pPr>
+        <w:keepNext/>
         <w:jc w:val="center"/>
       </w:pPr>
       <w:r>
         <w:rPr>
-          <w:noProof/>
+          <w:sz w:val="22"/>
+          <w:szCs w:val="22"/>
         </w:rPr>
         <w:drawing>
-          <wp:inline distT="0" distB="0" distL="0" distR="0" wp14:anchorId="642407CC" wp14:editId="28D4DD4E">
-            <wp:extent cx="4013200" cy="2208133"/>
-            <wp:effectExtent l="0" t="0" r="6350" b="1905"/>
-            <wp:docPr id="8" name="Immagine 8"/>
+          <wp:inline distT="0" distB="0" distL="0" distR="0" wp14:anchorId="69A43EF2" wp14:editId="2444EBCB">
+            <wp:extent cx="4438650" cy="2442224"/>
+            <wp:effectExtent l="0" t="0" r="0" b="0"/>
+            <wp:docPr id="12" name="Immagine 12"/>
             <wp:cNvGraphicFramePr>
               <a:graphicFrameLocks xmlns:a="http://schemas.openxmlformats.org/drawingml/2006/main" noChangeAspect="1"/>
             </wp:cNvGraphicFramePr>
@@ -7771,7 +7506,7 @@
                   <pic:spPr>
                     <a:xfrm>
                       <a:off x="0" y="0"/>
-                      <a:ext cx="4047021" cy="2226742"/>
+                      <a:ext cx="4446185" cy="2446370"/>
                     </a:xfrm>
                     <a:prstGeom prst="rect">
                       <a:avLst/>
@@ -7786,52 +7521,46 @@
     </w:p>
     <w:p>
       <w:pPr>
+        <w:pStyle w:val="Didascalia"/>
         <w:jc w:val="center"/>
         <w:rPr>
+          <w:i w:val="0"/>
+          <w:iCs w:val="0"/>
           <w:sz w:val="22"/>
           <w:szCs w:val="22"/>
         </w:rPr>
       </w:pPr>
       <w:r>
         <w:rPr>
+          <w:i w:val="0"/>
+          <w:iCs w:val="0"/>
+          <w:color w:val="auto"/>
           <w:sz w:val="22"/>
           <w:szCs w:val="22"/>
-          <w:highlight w:val="yellow"/>
-        </w:rPr>
-        <w:t xml:space="preserve">Figure </w:t>
-      </w:r>
-      <w:r>
-        <w:rPr>
+        </w:rPr>
+        <w:t xml:space="preserve">Figure 7: </w:t>
+      </w:r>
+      <w:r>
+        <w:rPr>
+          <w:i w:val="0"/>
+          <w:iCs w:val="0"/>
+          <w:color w:val="auto"/>
           <w:sz w:val="22"/>
           <w:szCs w:val="22"/>
-          <w:highlight w:val="yellow"/>
-        </w:rPr>
-        <w:t>8</w:t>
-      </w:r>
-      <w:r>
-        <w:rPr>
-          <w:sz w:val="22"/>
-          <w:szCs w:val="22"/>
-          <w:highlight w:val="yellow"/>
-        </w:rPr>
-        <w:t>:</w:t>
-      </w:r>
-      <w:r>
-        <w:rPr>
-          <w:sz w:val="22"/>
-          <w:szCs w:val="22"/>
-        </w:rPr>
-        <w:t xml:space="preserve"> </w:t>
-      </w:r>
-    </w:p>
-    <w:p>
-      <w:pPr>
-        <w:jc w:val="center"/>
-        <w:rPr>
-          <w:sz w:val="22"/>
-          <w:szCs w:val="22"/>
-        </w:rPr>
-      </w:pPr>
+        </w:rPr>
+        <w:t xml:space="preserve">Graph of eccentricity as a function of </w:t>
+      </w:r>
+      <m:oMath>
+        <m:r>
+          <w:rPr>
+            <w:rFonts w:ascii="Cambria Math" w:hAnsi="Cambria Math"/>
+            <w:color w:val="auto"/>
+            <w:sz w:val="22"/>
+            <w:szCs w:val="22"/>
+          </w:rPr>
+          <m:t>ω</m:t>
+        </m:r>
+      </m:oMath>
     </w:p>
     <w:p>
       <w:pPr>
@@ -7932,7 +7661,11 @@
         <w:t>manoeuvre</w:t>
       </w:r>
       <w:r>
-        <w:t xml:space="preserve"> has been fixed on the starting point, and the code has been re-adjusted by varying only the point on final orbit within the loop. The result is a secant transfer, whose total time is about halved (reduced by 46.96% compared to the previous one), while the total cost is increased by only 1.54%.</w:t>
+        <w:t xml:space="preserve"> has been fixed on the starting point, and the code has been re-adjusted by varying only the point on final orbit within the loop. The result is a secant transfer, whose total time is about </w:t>
+      </w:r>
+      <w:r>
+        <w:lastRenderedPageBreak/>
+        <w:t>halved (reduced by 46.96% compared to the previous one), while the total cost is increased by only 1.54%.</w:t>
       </w:r>
     </w:p>
     <w:p>
@@ -7976,15 +7709,14 @@
           <w:noProof/>
         </w:rPr>
       </w:pPr>
-      <w:bookmarkStart w:id="17" w:name="_Toc122898995"/>
+      <w:bookmarkStart w:id="18" w:name="_Toc122898995"/>
       <w:r>
         <w:rPr>
           <w:noProof/>
         </w:rPr>
-        <w:lastRenderedPageBreak/>
         <w:t>Alternative Strategy 3</w:t>
       </w:r>
-      <w:bookmarkEnd w:id="17"/>
+      <w:bookmarkEnd w:id="18"/>
       <w:r>
         <w:rPr>
           <w:noProof/>
@@ -8038,31 +7770,40 @@
         <w:t xml:space="preserve">The main difficulty in the design of this strategy is to obtain the desired change of </w:t>
       </w:r>
       <w:r>
-        <w:t>argument</w:t>
+        <w:t xml:space="preserve">argument </w:t>
+      </w:r>
+      <w:r>
+        <w:t xml:space="preserve">of </w:t>
+      </w:r>
+      <w:r>
+        <w:t xml:space="preserve">perigee during the tangent </w:t>
+      </w:r>
+      <w:r>
+        <w:t>manoeuvre</w:t>
+      </w:r>
+      <w:r>
+        <w:t xml:space="preserve">. It is easier to find the argument </w:t>
+      </w:r>
+      <w:r>
+        <w:t xml:space="preserve">of </w:t>
+      </w:r>
+      <w:r>
+        <w:t xml:space="preserve">perigee </w:t>
+      </w:r>
+      <w:r>
+        <w:t>value needed in the plane of the initial orbit by proceeding backwards. By knowing the inclination and the RAAN of the two orbital planes and the argument</w:t>
+      </w:r>
+      <w:r>
+        <w:t xml:space="preserve"> of</w:t>
       </w:r>
       <w:r>
         <w:t xml:space="preserve"> </w:t>
       </w:r>
       <w:r>
-        <w:t xml:space="preserve">of </w:t>
-      </w:r>
-      <w:r>
-        <w:t xml:space="preserve">perigee during the tangent </w:t>
-      </w:r>
-      <w:r>
-        <w:t>manoeuvre</w:t>
-      </w:r>
-      <w:r>
-        <w:t xml:space="preserve">. It is easier to find the argument </w:t>
-      </w:r>
-      <w:r>
-        <w:t xml:space="preserve">of </w:t>
-      </w:r>
-      <w:r>
         <w:t xml:space="preserve">perigee </w:t>
       </w:r>
       <w:r>
-        <w:t>value needed in the plane of the initial orbit by proceeding backwards. By knowing the inclination and the RAAN of the two orbital planes and the argument</w:t>
+        <w:t>of the final orbit, it is possible to obtain information about the initial argument</w:t>
       </w:r>
       <w:r>
         <w:t xml:space="preserve"> of</w:t>
@@ -8071,25 +7812,7 @@
         <w:t xml:space="preserve"> </w:t>
       </w:r>
       <w:r>
-        <w:t>perigee</w:t>
-      </w:r>
-      <w:r>
-        <w:t xml:space="preserve"> </w:t>
-      </w:r>
-      <w:r>
-        <w:t>of the final orbit, it is possible to obtain information about the initial argument</w:t>
-      </w:r>
-      <w:r>
-        <w:t xml:space="preserve"> of</w:t>
-      </w:r>
-      <w:r>
-        <w:t xml:space="preserve"> </w:t>
-      </w:r>
-      <w:r>
-        <w:t>perigee</w:t>
-      </w:r>
-      <w:r>
-        <w:t xml:space="preserve"> </w:t>
+        <w:t xml:space="preserve">perigee </w:t>
       </w:r>
       <w:r>
         <w:t xml:space="preserve">and about the two </w:t>
@@ -9888,19 +9611,7 @@
             <w:rPr>
               <w:rFonts w:ascii="Cambria Math" w:eastAsiaTheme="minorEastAsia" w:hAnsi="Cambria Math"/>
             </w:rPr>
-            <m:t>=2</m:t>
-          </m:r>
-          <m:r>
-            <w:rPr>
-              <w:rFonts w:ascii="Cambria Math" w:eastAsiaTheme="minorEastAsia" w:hAnsi="Cambria Math"/>
-            </w:rPr>
-            <m:t>π</m:t>
-          </m:r>
-          <m:r>
-            <w:rPr>
-              <w:rFonts w:ascii="Cambria Math" w:eastAsiaTheme="minorEastAsia" w:hAnsi="Cambria Math"/>
-            </w:rPr>
-            <m:t>-</m:t>
+            <m:t>=2π-</m:t>
           </m:r>
           <m:sSub>
             <m:sSubPr>
@@ -9996,19 +9707,7 @@
             <w:rPr>
               <w:rFonts w:ascii="Cambria Math" w:eastAsiaTheme="minorEastAsia" w:hAnsi="Cambria Math"/>
             </w:rPr>
-            <m:t>=2</m:t>
-          </m:r>
-          <m:r>
-            <w:rPr>
-              <w:rFonts w:ascii="Cambria Math" w:eastAsiaTheme="minorEastAsia" w:hAnsi="Cambria Math"/>
-            </w:rPr>
-            <m:t>π</m:t>
-          </m:r>
-          <m:r>
-            <w:rPr>
-              <w:rFonts w:ascii="Cambria Math" w:eastAsiaTheme="minorEastAsia" w:hAnsi="Cambria Math"/>
-            </w:rPr>
-            <m:t>-</m:t>
+            <m:t>=2π-</m:t>
           </m:r>
           <m:sSub>
             <m:sSubPr>
@@ -10136,13 +9835,7 @@
             <w:rPr>
               <w:rFonts w:ascii="Cambria Math" w:eastAsiaTheme="minorEastAsia" w:hAnsi="Cambria Math"/>
             </w:rPr>
-            <m:t>-</m:t>
-          </m:r>
-          <m:r>
-            <w:rPr>
-              <w:rFonts w:ascii="Cambria Math" w:eastAsiaTheme="minorEastAsia" w:hAnsi="Cambria Math"/>
-            </w:rPr>
-            <m:t>π</m:t>
+            <m:t>-π</m:t>
           </m:r>
         </m:oMath>
       </m:oMathPara>
@@ -10218,13 +9911,7 @@
         <w:rPr>
           <w:rFonts w:eastAsiaTheme="minorEastAsia"/>
         </w:rPr>
-        <w:t>perigee</w:t>
-      </w:r>
-      <w:r>
-        <w:rPr>
-          <w:rFonts w:eastAsiaTheme="minorEastAsia"/>
-        </w:rPr>
-        <w:t xml:space="preserve"> </w:t>
+        <w:t xml:space="preserve">perigee </w:t>
       </w:r>
       <w:r>
         <w:rPr>
@@ -10366,13 +10053,7 @@
                     <w:rPr>
                       <w:rFonts w:ascii="Cambria Math" w:eastAsiaTheme="minorEastAsia" w:hAnsi="Cambria Math"/>
                     </w:rPr>
-                    <m:t>v</m:t>
-                  </m:r>
-                  <m:r>
-                    <w:rPr>
-                      <w:rFonts w:ascii="Cambria Math" w:eastAsiaTheme="minorEastAsia" w:hAnsi="Cambria Math"/>
-                    </w:rPr>
-                    <m:t>=</m:t>
+                    <m:t>v=</m:t>
                   </m:r>
                   <m:rad>
                     <m:radPr>
@@ -10390,13 +10071,7 @@
                         <w:rPr>
                           <w:rFonts w:ascii="Cambria Math" w:eastAsiaTheme="minorEastAsia" w:hAnsi="Cambria Math"/>
                         </w:rPr>
-                        <m:t>2</m:t>
-                      </m:r>
-                      <m:r>
-                        <w:rPr>
-                          <w:rFonts w:ascii="Cambria Math" w:eastAsiaTheme="minorEastAsia" w:hAnsi="Cambria Math"/>
-                        </w:rPr>
-                        <m:t>μ</m:t>
+                        <m:t>2μ</m:t>
                       </m:r>
                       <m:d>
                         <m:dPr>
@@ -10518,13 +10193,7 @@
                         <w:rPr>
                           <w:rFonts w:ascii="Cambria Math" w:eastAsiaTheme="minorEastAsia" w:hAnsi="Cambria Math"/>
                         </w:rPr>
-                        <m:t>2</m:t>
-                      </m:r>
-                      <m:r>
-                        <w:rPr>
-                          <w:rFonts w:ascii="Cambria Math" w:eastAsiaTheme="minorEastAsia" w:hAnsi="Cambria Math"/>
-                        </w:rPr>
-                        <m:t>μ</m:t>
+                        <m:t>2μ</m:t>
                       </m:r>
                       <m:d>
                         <m:dPr>
@@ -10630,13 +10299,7 @@
                     <w:rPr>
                       <w:rFonts w:ascii="Cambria Math" w:eastAsiaTheme="minorEastAsia" w:hAnsi="Cambria Math"/>
                     </w:rPr>
-                    <m:t>r</m:t>
-                  </m:r>
-                  <m:r>
-                    <w:rPr>
-                      <w:rFonts w:ascii="Cambria Math" w:eastAsiaTheme="minorEastAsia" w:hAnsi="Cambria Math"/>
-                    </w:rPr>
-                    <m:t>=</m:t>
+                    <m:t>r=</m:t>
                   </m:r>
                   <m:f>
                     <m:fPr>
@@ -11435,13 +11098,7 @@
                         <w:rPr>
                           <w:rFonts w:ascii="Cambria Math" w:eastAsia="Cambria Math" w:hAnsi="Cambria Math"/>
                         </w:rPr>
-                        <m:t>ta</m:t>
-                      </m:r>
-                      <m:r>
-                        <w:rPr>
-                          <w:rFonts w:ascii="Cambria Math" w:eastAsia="Cambria Math" w:hAnsi="Cambria Math"/>
-                        </w:rPr>
-                        <m:t>n</m:t>
+                        <m:t>tan</m:t>
                       </m:r>
                     </m:sub>
                   </m:sSub>
@@ -11534,25 +11191,7 @@
                 <w:rPr>
                   <w:rFonts w:ascii="Cambria Math" w:eastAsiaTheme="minorEastAsia" w:hAnsi="Cambria Math"/>
                 </w:rPr>
-                <m:t>Known</m:t>
-              </m:r>
-              <m:r>
-                <w:rPr>
-                  <w:rFonts w:ascii="Cambria Math" w:eastAsiaTheme="minorEastAsia" w:hAnsi="Cambria Math"/>
-                </w:rPr>
-                <m:t xml:space="preserve"> </m:t>
-              </m:r>
-              <m:r>
-                <w:rPr>
-                  <w:rFonts w:ascii="Cambria Math" w:eastAsiaTheme="minorEastAsia" w:hAnsi="Cambria Math"/>
-                </w:rPr>
-                <m:t>parameters</m:t>
-              </m:r>
-              <m:r>
-                <w:rPr>
-                  <w:rFonts w:ascii="Cambria Math" w:eastAsiaTheme="minorEastAsia" w:hAnsi="Cambria Math"/>
-                </w:rPr>
-                <m:t xml:space="preserve">: </m:t>
+                <m:t xml:space="preserve">Known parameters: </m:t>
               </m:r>
               <m:sSub>
                 <m:sSubPr>
@@ -11680,19 +11319,7 @@
                 <w:rPr>
                   <w:rFonts w:ascii="Cambria Math" w:eastAsiaTheme="minorEastAsia" w:hAnsi="Cambria Math"/>
                 </w:rPr>
-                <m:t>,</m:t>
-              </m:r>
-              <m:r>
-                <w:rPr>
-                  <w:rFonts w:ascii="Cambria Math" w:eastAsiaTheme="minorEastAsia" w:hAnsi="Cambria Math"/>
-                </w:rPr>
-                <m:t>μ</m:t>
-              </m:r>
-              <m:r>
-                <w:rPr>
-                  <w:rFonts w:ascii="Cambria Math" w:eastAsiaTheme="minorEastAsia" w:hAnsi="Cambria Math"/>
-                </w:rPr>
-                <m:t>,</m:t>
+                <m:t>,μ,</m:t>
               </m:r>
               <m:r>
                 <m:rPr>
@@ -11715,13 +11342,7 @@
                 <w:rPr>
                   <w:rFonts w:ascii="Cambria Math" w:eastAsiaTheme="minorEastAsia" w:hAnsi="Cambria Math"/>
                 </w:rPr>
-                <m:t>Variables</m:t>
-              </m:r>
-              <m:r>
-                <w:rPr>
-                  <w:rFonts w:ascii="Cambria Math" w:eastAsiaTheme="minorEastAsia" w:hAnsi="Cambria Math"/>
-                </w:rPr>
-                <m:t xml:space="preserve">: </m:t>
+                <m:t xml:space="preserve">Variables: </m:t>
               </m:r>
               <m:sSub>
                 <m:sSubPr>
@@ -13351,13 +12972,7 @@
                     <w:rPr>
                       <w:rFonts w:ascii="Cambria Math" w:eastAsiaTheme="minorEastAsia" w:hAnsi="Cambria Math"/>
                     </w:rPr>
-                    <m:t>v</m:t>
-                  </m:r>
-                  <m:r>
-                    <w:rPr>
-                      <w:rFonts w:ascii="Cambria Math" w:eastAsiaTheme="minorEastAsia" w:hAnsi="Cambria Math"/>
-                    </w:rPr>
-                    <m:t>=</m:t>
+                    <m:t>v=</m:t>
                   </m:r>
                   <m:rad>
                     <m:radPr>
@@ -13375,13 +12990,7 @@
                         <w:rPr>
                           <w:rFonts w:ascii="Cambria Math" w:eastAsiaTheme="minorEastAsia" w:hAnsi="Cambria Math"/>
                         </w:rPr>
-                        <m:t>2</m:t>
-                      </m:r>
-                      <m:r>
-                        <w:rPr>
-                          <w:rFonts w:ascii="Cambria Math" w:eastAsiaTheme="minorEastAsia" w:hAnsi="Cambria Math"/>
-                        </w:rPr>
-                        <m:t>μ</m:t>
+                        <m:t>2μ</m:t>
                       </m:r>
                       <m:d>
                         <m:dPr>
@@ -13579,13 +13188,7 @@
                         <w:rPr>
                           <w:rFonts w:ascii="Cambria Math" w:eastAsiaTheme="minorEastAsia" w:hAnsi="Cambria Math"/>
                         </w:rPr>
-                        <m:t>2</m:t>
-                      </m:r>
-                      <m:r>
-                        <w:rPr>
-                          <w:rFonts w:ascii="Cambria Math" w:eastAsiaTheme="minorEastAsia" w:hAnsi="Cambria Math"/>
-                        </w:rPr>
-                        <m:t>μ</m:t>
+                        <m:t>2μ</m:t>
                       </m:r>
                       <m:d>
                         <m:dPr>
@@ -14305,14 +13908,14 @@
           <w:noProof/>
         </w:rPr>
       </w:pPr>
-      <w:bookmarkStart w:id="18" w:name="_Toc122898996"/>
+      <w:bookmarkStart w:id="19" w:name="_Toc122898996"/>
       <w:r>
         <w:rPr>
           <w:noProof/>
         </w:rPr>
         <w:t>Conclusions</w:t>
       </w:r>
-      <w:bookmarkEnd w:id="18"/>
+      <w:bookmarkEnd w:id="19"/>
     </w:p>
     <w:p>
       <w:pPr>
@@ -14625,11 +14228,11 @@
           <w:numId w:val="16"/>
         </w:numPr>
       </w:pPr>
-      <w:bookmarkStart w:id="19" w:name="_Toc122898997"/>
+      <w:bookmarkStart w:id="20" w:name="_Toc122898997"/>
       <w:r>
         <w:t>Appendix</w:t>
       </w:r>
-      <w:bookmarkEnd w:id="19"/>
+      <w:bookmarkEnd w:id="20"/>
     </w:p>
     <w:p>
       <w:pPr>
@@ -14642,8 +14245,8 @@
           <w:noProof/>
         </w:rPr>
       </w:pPr>
-      <w:bookmarkStart w:id="20" w:name="_Hlk122898164"/>
-      <w:bookmarkStart w:id="21" w:name="_Toc122898998"/>
+      <w:bookmarkStart w:id="21" w:name="_Hlk122898164"/>
+      <w:bookmarkStart w:id="22" w:name="_Toc122898998"/>
       <w:r>
         <w:rPr>
           <w:noProof/>
@@ -14656,8 +14259,8 @@
         </w:rPr>
         <w:t>tandard strategy tables</w:t>
       </w:r>
-      <w:bookmarkEnd w:id="20"/>
       <w:bookmarkEnd w:id="21"/>
+      <w:bookmarkEnd w:id="22"/>
     </w:p>
     <w:p/>
     <w:p>
@@ -30580,7 +30183,7 @@
           <w:noProof/>
         </w:rPr>
       </w:pPr>
-      <w:bookmarkStart w:id="22" w:name="_Toc122898999"/>
+      <w:bookmarkStart w:id="23" w:name="_Toc122898999"/>
       <w:r>
         <w:rPr>
           <w:noProof/>
@@ -30593,7 +30196,7 @@
         </w:rPr>
         <w:t xml:space="preserve"> strategy tables</w:t>
       </w:r>
-      <w:bookmarkEnd w:id="22"/>
+      <w:bookmarkEnd w:id="23"/>
     </w:p>
     <w:p>
       <w:pPr>
@@ -35787,7 +35390,7 @@
         </w:rPr>
         <w:t xml:space="preserve">A.5: </w:t>
       </w:r>
-      <w:bookmarkStart w:id="23" w:name="_Hlk122975816"/>
+      <w:bookmarkStart w:id="24" w:name="_Hlk122975816"/>
       <w:r>
         <w:rPr>
           <w:b/>
@@ -35812,7 +35415,7 @@
         </w:rPr>
         <w:t>Δv</w:t>
       </w:r>
-      <w:bookmarkEnd w:id="23"/>
+      <w:bookmarkEnd w:id="24"/>
     </w:p>
     <w:p>
       <w:pPr>
@@ -37298,7 +36901,31 @@
         <w:szCs w:val="22"/>
         <w:lang w:eastAsia="en-US"/>
       </w:rPr>
-      <w:t>Pala Silvia, Turcu Alex Cristian, Vanelli Paolo</w:t>
+      <w:t xml:space="preserve">Pala Silvia, Turcu Alex Cristian, </w:t>
+    </w:r>
+    <w:proofErr w:type="spellStart"/>
+    <w:r>
+      <w:rPr>
+        <w:rFonts w:ascii="Calibri" w:eastAsia="Calibri" w:hAnsi="Calibri"/>
+        <w:i/>
+        <w:iCs/>
+        <w:sz w:val="22"/>
+        <w:szCs w:val="22"/>
+        <w:lang w:eastAsia="en-US"/>
+      </w:rPr>
+      <w:t>Vanelli</w:t>
+    </w:r>
+    <w:proofErr w:type="spellEnd"/>
+    <w:r>
+      <w:rPr>
+        <w:rFonts w:ascii="Calibri" w:eastAsia="Calibri" w:hAnsi="Calibri"/>
+        <w:i/>
+        <w:iCs/>
+        <w:sz w:val="22"/>
+        <w:szCs w:val="22"/>
+        <w:lang w:eastAsia="en-US"/>
+      </w:rPr>
+      <w:t xml:space="preserve"> Paolo</w:t>
     </w:r>
     <w:r>
       <w:rPr>
@@ -40063,6 +39690,24 @@
       <w:color w:val="808080"/>
     </w:rPr>
   </w:style>
+  <w:style w:type="paragraph" w:styleId="Didascalia">
+    <w:name w:val="caption"/>
+    <w:basedOn w:val="Normale"/>
+    <w:next w:val="Normale"/>
+    <w:unhideWhenUsed/>
+    <w:qFormat/>
+    <w:rsid w:val="00A30421"/>
+    <w:pPr>
+      <w:spacing w:after="200"/>
+    </w:pPr>
+    <w:rPr>
+      <w:i/>
+      <w:iCs/>
+      <w:color w:val="44546A" w:themeColor="text2"/>
+      <w:sz w:val="18"/>
+      <w:szCs w:val="18"/>
+    </w:rPr>
+  </w:style>
 </w:styles>
 </file>
 
@@ -40362,6 +40007,15 @@
 </file>
 
 <file path=customXml/item1.xml><?xml version="1.0" encoding="utf-8"?>
+<?mso-contentType ?>
+<FormTemplates xmlns="http://schemas.microsoft.com/sharepoint/v3/contenttype/forms">
+  <Display>DocumentLibraryForm</Display>
+  <Edit>DocumentLibraryForm</Edit>
+  <New>DocumentLibraryForm</New>
+</FormTemplates>
+</file>
+
+<file path=customXml/item2.xml><?xml version="1.0" encoding="utf-8"?>
 <ct:contentTypeSchema xmlns:ct="http://schemas.microsoft.com/office/2006/metadata/contentType" xmlns:ma="http://schemas.microsoft.com/office/2006/metadata/properties/metaAttributes" ct:_="" ma:_="" ma:contentTypeName="Documento" ma:contentTypeID="0x0101006AF91B6B4956F94C82DABE9F3CF5447D" ma:contentTypeVersion="0" ma:contentTypeDescription="Creare un nuovo documento." ma:contentTypeScope="" ma:versionID="705018896cf223300e54ed456c36eb2c">
   <xsd:schema xmlns:xsd="http://www.w3.org/2001/XMLSchema" xmlns:xs="http://www.w3.org/2001/XMLSchema" xmlns:p="http://schemas.microsoft.com/office/2006/metadata/properties" targetNamespace="http://schemas.microsoft.com/office/2006/metadata/properties" ma:root="true" ma:fieldsID="b82a3add3ee3661219f0645d0fbb7e0c">
     <xsd:element name="properties">
@@ -40475,16 +40129,15 @@
 </ct:contentTypeSchema>
 </file>
 
-<file path=customXml/item2.xml><?xml version="1.0" encoding="utf-8"?>
-<?mso-contentType ?>
-<FormTemplates xmlns="http://schemas.microsoft.com/sharepoint/v3/contenttype/forms">
-  <Display>DocumentLibraryForm</Display>
-  <Edit>DocumentLibraryForm</Edit>
-  <New>DocumentLibraryForm</New>
-</FormTemplates>
+<file path=customXml/itemProps1.xml><?xml version="1.0" encoding="utf-8"?>
+<ds:datastoreItem xmlns:ds="http://schemas.openxmlformats.org/officeDocument/2006/customXml" ds:itemID="{28048409-3AA7-4A4E-9B27-DC481F398867}">
+  <ds:schemaRefs>
+    <ds:schemaRef ds:uri="http://schemas.microsoft.com/sharepoint/v3/contenttype/forms"/>
+  </ds:schemaRefs>
+</ds:datastoreItem>
 </file>
 
-<file path=customXml/itemProps1.xml><?xml version="1.0" encoding="utf-8"?>
+<file path=customXml/itemProps2.xml><?xml version="1.0" encoding="utf-8"?>
 <ds:datastoreItem xmlns:ds="http://schemas.openxmlformats.org/officeDocument/2006/customXml" ds:itemID="{385FB6BE-E25B-439F-AADA-ADC3D3F7EDBA}">
   <ds:schemaRefs>
     <ds:schemaRef ds:uri="http://schemas.microsoft.com/office/2006/metadata/contentType"/>
@@ -40498,12 +40151,4 @@
     <ds:schemaRef ds:uri="http://schemas.microsoft.com/office/infopath/2007/PartnerControls"/>
   </ds:schemaRefs>
 </ds:datastoreItem>
-</file>
-
-<file path=customXml/itemProps2.xml><?xml version="1.0" encoding="utf-8"?>
-<ds:datastoreItem xmlns:ds="http://schemas.openxmlformats.org/officeDocument/2006/customXml" ds:itemID="{28048409-3AA7-4A4E-9B27-DC481F398867}">
-  <ds:schemaRefs>
-    <ds:schemaRef ds:uri="http://schemas.microsoft.com/sharepoint/v3/contenttype/forms"/>
-  </ds:schemaRefs>
-</ds:datastoreItem>
 </file>
</xml_diff>